<commit_message>
finished project proposal and added UML diagram
</commit_message>
<xml_diff>
--- a/ProjectProposalDocument-NickRucinski.docx
+++ b/ProjectProposalDocument-NickRucinski.docx
@@ -654,9 +654,19 @@
         </w:rPr>
         <w:t>Conceptual Design</w:t>
       </w:r>
+      <w:bookmarkStart w:id="6" w:name="_Toc257540030"/>
+      <w:bookmarkStart w:id="7" w:name="_Toc440193081"/>
+      <w:bookmarkStart w:id="8" w:name="_Toc440193080"/>
       <w:bookmarkEnd w:id="3"/>
       <w:bookmarkEnd w:id="4"/>
       <w:bookmarkEnd w:id="5"/>
+      <w:r>
+        <w:rPr>
+          <w:rFonts w:ascii="Times New Roman" w:hAnsi="Times New Roman"/>
+          <w:color w:val="auto"/>
+        </w:rPr>
+        <w:t xml:space="preserve"> </w:t>
+      </w:r>
     </w:p>
     <w:p>
       <w:pPr>
@@ -667,79 +677,48 @@
           <w:lang w:eastAsia="en-US"/>
         </w:rPr>
       </w:pPr>
-      <w:bookmarkStart w:id="6" w:name="_Toc257540030"/>
-      <w:bookmarkStart w:id="7" w:name="_Toc440193081"/>
-      <w:bookmarkStart w:id="8" w:name="_Toc440193080"/>
-      <w:r>
-        <w:rPr>
-          <w:rFonts w:ascii="Times New Roman" w:hAnsi="Times New Roman" w:cs="Times New Roman"/>
-          <w:color w:val="auto"/>
-          <w:highlight w:val="yellow"/>
-          <w:lang w:eastAsia="en-US"/>
-        </w:rPr>
-        <w:t xml:space="preserve">Describe </w:t>
-      </w:r>
-      <w:r>
-        <w:rPr>
-          <w:rFonts w:ascii="Times New Roman" w:hAnsi="Times New Roman" w:cs="Times New Roman"/>
-          <w:color w:val="auto"/>
-          <w:highlight w:val="yellow"/>
-          <w:lang w:eastAsia="en-US"/>
-        </w:rPr>
-        <w:t xml:space="preserve">with text (and maybe UML diagrams) </w:t>
-      </w:r>
-      <w:r>
-        <w:rPr>
-          <w:rFonts w:ascii="Times New Roman" w:hAnsi="Times New Roman" w:cs="Times New Roman"/>
-          <w:color w:val="auto"/>
-          <w:highlight w:val="yellow"/>
-          <w:lang w:eastAsia="en-US"/>
-        </w:rPr>
-        <w:t>the initial design concept</w:t>
-      </w:r>
-      <w:r>
-        <w:rPr>
-          <w:rFonts w:ascii="Times New Roman" w:hAnsi="Times New Roman" w:cs="Times New Roman"/>
-          <w:color w:val="auto"/>
-          <w:highlight w:val="yellow"/>
-          <w:lang w:eastAsia="en-US"/>
-        </w:rPr>
-        <w:t xml:space="preserve">. Include hardware and </w:t>
-      </w:r>
-      <w:r>
-        <w:rPr>
-          <w:rFonts w:ascii="Times New Roman" w:hAnsi="Times New Roman" w:cs="Times New Roman"/>
-          <w:color w:val="auto"/>
-          <w:highlight w:val="yellow"/>
-          <w:lang w:eastAsia="en-US"/>
-        </w:rPr>
-        <w:t xml:space="preserve">software architecture, operating system, </w:t>
-      </w:r>
-      <w:r>
-        <w:rPr>
-          <w:rFonts w:ascii="Times New Roman" w:hAnsi="Times New Roman" w:cs="Times New Roman"/>
-          <w:color w:val="auto"/>
-          <w:highlight w:val="yellow"/>
-          <w:lang w:eastAsia="en-US"/>
-        </w:rPr>
-        <w:t xml:space="preserve">programming language, framework, libraries, APIs, </w:t>
-      </w:r>
-      <w:r>
-        <w:rPr>
-          <w:rFonts w:ascii="Times New Roman" w:hAnsi="Times New Roman" w:cs="Times New Roman"/>
-          <w:color w:val="auto"/>
-          <w:highlight w:val="yellow"/>
-          <w:lang w:eastAsia="en-US"/>
-        </w:rPr>
-        <w:t>etc.</w:t>
-      </w:r>
-      <w:r>
-        <w:rPr>
-          <w:rFonts w:ascii="Times New Roman" w:hAnsi="Times New Roman" w:cs="Times New Roman"/>
-          <w:color w:val="auto"/>
-          <w:lang w:eastAsia="en-US"/>
-        </w:rPr>
-        <w:t xml:space="preserve"> </w:t>
+      <w:r>
+        <w:rPr>
+          <w:rFonts w:ascii="Times New Roman" w:hAnsi="Times New Roman" w:cs="Times New Roman"/>
+          <w:noProof/>
+          <w:color w:val="auto"/>
+          <w:lang w:eastAsia="en-US"/>
+        </w:rPr>
+        <w:drawing>
+          <wp:inline distT="0" distB="0" distL="0" distR="0" wp14:anchorId="4DE1130E" wp14:editId="63937714">
+            <wp:extent cx="5943600" cy="2819400"/>
+            <wp:effectExtent l="0" t="0" r="0" b="0"/>
+            <wp:docPr id="1875135132" name="Picture 1"/>
+            <wp:cNvGraphicFramePr>
+              <a:graphicFrameLocks xmlns:a="http://schemas.openxmlformats.org/drawingml/2006/main" noChangeAspect="1"/>
+            </wp:cNvGraphicFramePr>
+            <a:graphic xmlns:a="http://schemas.openxmlformats.org/drawingml/2006/main">
+              <a:graphicData uri="http://schemas.openxmlformats.org/drawingml/2006/picture">
+                <pic:pic xmlns:pic="http://schemas.openxmlformats.org/drawingml/2006/picture">
+                  <pic:nvPicPr>
+                    <pic:cNvPr id="1875135132" name="Picture 1875135132"/>
+                    <pic:cNvPicPr/>
+                  </pic:nvPicPr>
+                  <pic:blipFill>
+                    <a:blip r:embed="rId8"/>
+                    <a:stretch>
+                      <a:fillRect/>
+                    </a:stretch>
+                  </pic:blipFill>
+                  <pic:spPr>
+                    <a:xfrm>
+                      <a:off x="0" y="0"/>
+                      <a:ext cx="5943600" cy="2819400"/>
+                    </a:xfrm>
+                    <a:prstGeom prst="rect">
+                      <a:avLst/>
+                    </a:prstGeom>
+                  </pic:spPr>
+                </pic:pic>
+              </a:graphicData>
+            </a:graphic>
+          </wp:inline>
+        </w:drawing>
       </w:r>
     </w:p>
     <w:p>
@@ -751,16 +730,38 @@
           <w:lang w:eastAsia="en-US"/>
         </w:rPr>
       </w:pPr>
-    </w:p>
-    <w:p>
-      <w:pPr>
-        <w:pStyle w:val="Default"/>
-        <w:rPr>
-          <w:rFonts w:ascii="Times New Roman" w:hAnsi="Times New Roman" w:cs="Times New Roman"/>
-          <w:color w:val="auto"/>
-          <w:lang w:eastAsia="en-US"/>
-        </w:rPr>
-      </w:pPr>
+      <w:r>
+        <w:rPr>
+          <w:rFonts w:ascii="Times New Roman" w:hAnsi="Times New Roman" w:cs="Times New Roman"/>
+          <w:color w:val="auto"/>
+          <w:lang w:eastAsia="en-US"/>
+        </w:rPr>
+        <w:t xml:space="preserve">The sequence diagram above </w:t>
+      </w:r>
+      <w:r>
+        <w:rPr>
+          <w:rFonts w:ascii="Times New Roman" w:hAnsi="Times New Roman" w:cs="Times New Roman"/>
+          <w:color w:val="auto"/>
+          <w:lang w:eastAsia="en-US"/>
+        </w:rPr>
+        <w:t>shows</w:t>
+      </w:r>
+      <w:r>
+        <w:rPr>
+          <w:rFonts w:ascii="Times New Roman" w:hAnsi="Times New Roman" w:cs="Times New Roman"/>
+          <w:color w:val="auto"/>
+          <w:lang w:eastAsia="en-US"/>
+        </w:rPr>
+        <w:t xml:space="preserve"> the main two actions in the app. The first is when the server starts. The server will get all the data from the database and combine it into the </w:t>
+      </w:r>
+      <w:r>
+        <w:rPr>
+          <w:rFonts w:ascii="Times New Roman" w:hAnsi="Times New Roman" w:cs="Times New Roman"/>
+          <w:color w:val="auto"/>
+          <w:lang w:eastAsia="en-US"/>
+        </w:rPr>
+        <w:t>first page that is shown. From there any data that is received from the Arduino will be saved in the database and then added as an element to the UI.</w:t>
+      </w:r>
     </w:p>
     <w:p>
       <w:pPr>
@@ -813,7 +814,7 @@
           <w:lang w:eastAsia="en-US"/>
         </w:rPr>
       </w:pPr>
-      <w:hyperlink r:id="rId8" w:history="1">
+      <w:hyperlink r:id="rId9" w:history="1">
         <w:r>
           <w:rPr>
             <w:rStyle w:val="Hyperlink"/>
@@ -931,16 +932,14 @@
         </w:rPr>
         <w:t xml:space="preserve"> on the back end. These could be switched out in the future. For testing there is a form on the website for manually adding data entries but this will be deleted when the Arduino can connect directly to the server. </w:t>
       </w:r>
-      <w:proofErr w:type="gramStart"/>
-      <w:r>
-        <w:rPr>
-          <w:rFonts w:ascii="Times New Roman" w:hAnsi="Times New Roman" w:cs="Times New Roman"/>
-          <w:color w:val="auto"/>
-          <w:lang w:eastAsia="en-US"/>
-        </w:rPr>
-        <w:t>Also</w:t>
-      </w:r>
-      <w:proofErr w:type="gramEnd"/>
+      <w:r>
+        <w:rPr>
+          <w:rFonts w:ascii="Times New Roman" w:hAnsi="Times New Roman" w:cs="Times New Roman"/>
+          <w:color w:val="auto"/>
+          <w:lang w:eastAsia="en-US"/>
+        </w:rPr>
+        <w:t>Also,</w:t>
+      </w:r>
       <w:r>
         <w:rPr>
           <w:rFonts w:ascii="Times New Roman" w:hAnsi="Times New Roman" w:cs="Times New Roman"/>
@@ -1094,7 +1093,16 @@
           <w:color w:val="auto"/>
           <w:lang w:eastAsia="en-US"/>
         </w:rPr>
-        <w:t xml:space="preserve"> Some hopes for this project would be for it to be modular</w:t>
+        <w:t xml:space="preserve"> Some </w:t>
+      </w:r>
+      <w:r>
+        <w:rPr>
+          <w:rFonts w:ascii="Times New Roman" w:hAnsi="Times New Roman" w:cs="Times New Roman"/>
+          <w:color w:val="auto"/>
+          <w:lang w:eastAsia="en-US"/>
+        </w:rPr>
+        <w:lastRenderedPageBreak/>
+        <w:t>hopes for this project would be for it to be modular</w:t>
       </w:r>
       <w:r>
         <w:rPr>
@@ -1218,23 +1226,7 @@
           <w:color w:val="auto"/>
           <w:lang w:eastAsia="en-US"/>
         </w:rPr>
-        <w:t>Temperature Sensor (DHT22</w:t>
-      </w:r>
-      <w:r>
-        <w:rPr>
-          <w:rFonts w:ascii="Times New Roman" w:hAnsi="Times New Roman" w:cs="Times New Roman"/>
-          <w:color w:val="auto"/>
-          <w:lang w:eastAsia="en-US"/>
-        </w:rPr>
-        <w:t xml:space="preserve"> or BME280</w:t>
-      </w:r>
-      <w:r>
-        <w:rPr>
-          <w:rFonts w:ascii="Times New Roman" w:hAnsi="Times New Roman" w:cs="Times New Roman"/>
-          <w:color w:val="auto"/>
-          <w:lang w:eastAsia="en-US"/>
-        </w:rPr>
-        <w:t>)</w:t>
+        <w:t>Temperature Sensor (DHT22 or BME280)</w:t>
       </w:r>
     </w:p>
     <w:p>
@@ -1272,23 +1264,7 @@
           <w:color w:val="auto"/>
           <w:lang w:eastAsia="en-US"/>
         </w:rPr>
-        <w:t>Barometer (</w:t>
-      </w:r>
-      <w:r>
-        <w:rPr>
-          <w:rFonts w:ascii="Times New Roman" w:hAnsi="Times New Roman" w:cs="Times New Roman"/>
-          <w:color w:val="auto"/>
-          <w:lang w:eastAsia="en-US"/>
-        </w:rPr>
-        <w:t>or BME280</w:t>
-      </w:r>
-      <w:r>
-        <w:rPr>
-          <w:rFonts w:ascii="Times New Roman" w:hAnsi="Times New Roman" w:cs="Times New Roman"/>
-          <w:color w:val="auto"/>
-          <w:lang w:eastAsia="en-US"/>
-        </w:rPr>
-        <w:t>)</w:t>
+        <w:t>Barometer (or BME280)</w:t>
       </w:r>
     </w:p>
     <w:p>
@@ -1422,7 +1398,6 @@
           <w:color w:val="auto"/>
           <w:lang w:eastAsia="en-US"/>
         </w:rPr>
-        <w:lastRenderedPageBreak/>
         <w:tab/>
       </w:r>
       <w:r>
@@ -1459,7 +1434,23 @@
           <w:lang w:eastAsia="en-US"/>
         </w:rPr>
         <w:tab/>
-        <w:t>Front End Language (HTML, CSS, HTMX)</w:t>
+        <w:t>Front End Language</w:t>
+      </w:r>
+      <w:r>
+        <w:rPr>
+          <w:rFonts w:ascii="Times New Roman" w:hAnsi="Times New Roman" w:cs="Times New Roman"/>
+          <w:color w:val="auto"/>
+          <w:lang w:eastAsia="en-US"/>
+        </w:rPr>
+        <w:t>s</w:t>
+      </w:r>
+      <w:r>
+        <w:rPr>
+          <w:rFonts w:ascii="Times New Roman" w:hAnsi="Times New Roman" w:cs="Times New Roman"/>
+          <w:color w:val="auto"/>
+          <w:lang w:eastAsia="en-US"/>
+        </w:rPr>
+        <w:t xml:space="preserve"> (HTML, CSS, HTMX)</w:t>
       </w:r>
     </w:p>
     <w:p>
@@ -1481,9 +1472,71 @@
         <w:t>Background Information</w:t>
       </w:r>
     </w:p>
+    <w:p>
+      <w:pPr>
+        <w:pStyle w:val="Default"/>
+        <w:rPr>
+          <w:rFonts w:ascii="Times New Roman" w:hAnsi="Times New Roman" w:cs="Times New Roman"/>
+          <w:color w:val="auto"/>
+          <w:lang w:eastAsia="en-US"/>
+        </w:rPr>
+      </w:pPr>
+      <w:r>
+        <w:rPr>
+          <w:rFonts w:ascii="Times New Roman" w:hAnsi="Times New Roman" w:cs="Times New Roman"/>
+          <w:color w:val="auto"/>
+          <w:lang w:eastAsia="en-US"/>
+        </w:rPr>
+        <w:tab/>
+      </w:r>
+      <w:r>
+        <w:rPr>
+          <w:rFonts w:ascii="Times New Roman" w:hAnsi="Times New Roman" w:cs="Times New Roman"/>
+          <w:color w:val="auto"/>
+          <w:lang w:eastAsia="en-US"/>
+        </w:rPr>
+        <w:tab/>
+        <w:t xml:space="preserve">How </w:t>
+      </w:r>
+      <w:r>
+        <w:rPr>
+          <w:rFonts w:ascii="Times New Roman" w:hAnsi="Times New Roman" w:cs="Times New Roman"/>
+          <w:color w:val="auto"/>
+          <w:lang w:eastAsia="en-US"/>
+        </w:rPr>
+        <w:t>the Arduino works and integrates with sensors</w:t>
+      </w:r>
+    </w:p>
+    <w:p>
+      <w:pPr>
+        <w:pStyle w:val="Default"/>
+        <w:rPr>
+          <w:rFonts w:ascii="Times New Roman" w:hAnsi="Times New Roman" w:cs="Times New Roman"/>
+          <w:color w:val="auto"/>
+          <w:lang w:eastAsia="en-US"/>
+        </w:rPr>
+      </w:pPr>
+      <w:r>
+        <w:rPr>
+          <w:rFonts w:ascii="Times New Roman" w:hAnsi="Times New Roman" w:cs="Times New Roman"/>
+          <w:color w:val="auto"/>
+          <w:lang w:eastAsia="en-US"/>
+        </w:rPr>
+        <w:tab/>
+      </w:r>
+      <w:r>
+        <w:rPr>
+          <w:rFonts w:ascii="Times New Roman" w:hAnsi="Times New Roman" w:cs="Times New Roman"/>
+          <w:color w:val="auto"/>
+          <w:lang w:eastAsia="en-US"/>
+        </w:rPr>
+        <w:tab/>
+        <w:t>Web Technologies</w:t>
+      </w:r>
+    </w:p>
     <w:sectPr>
-      <w:headerReference w:type="default" r:id="rId9"/>
-      <w:footerReference w:type="default" r:id="rId10"/>
+      <w:headerReference w:type="default" r:id="rId10"/>
+      <w:footerReference w:type="default" r:id="rId11"/>
       <w:pgSz w:w="12240" w:h="15840"/>
       <w:pgMar w:top="1440" w:right="1440" w:bottom="1440" w:left="1440" w:header="720" w:footer="720" w:gutter="0"/>
       <w:cols w:space="720"/>

</xml_diff>